<commit_message>
29th update in cdac
</commit_message>
<xml_diff>
--- a/DBMS/dbms ass 3.docx
+++ b/DBMS/dbms ass 3.docx
@@ -154,6 +154,7 @@
         <w:keepLines w:val="0"/>
         <w:widowControl/>
         <w:numPr>
+          <w:ilvl w:val="0"/>
           <w:numId w:val="0"/>
         </w:numPr>
         <w:suppressLineNumbers w:val="0"/>
@@ -196,6 +197,7 @@
         <w:keepLines w:val="0"/>
         <w:widowControl/>
         <w:numPr>
+          <w:ilvl w:val="0"/>
           <w:numId w:val="0"/>
         </w:numPr>
         <w:suppressLineNumbers w:val="0"/>
@@ -227,6 +229,7 @@
         <w:keepLines w:val="0"/>
         <w:widowControl/>
         <w:numPr>
+          <w:ilvl w:val="0"/>
           <w:numId w:val="0"/>
         </w:numPr>
         <w:suppressLineNumbers w:val="0"/>
@@ -280,6 +283,7 @@
         <w:keepLines w:val="0"/>
         <w:widowControl/>
         <w:numPr>
+          <w:ilvl w:val="0"/>
           <w:numId w:val="0"/>
         </w:numPr>
         <w:suppressLineNumbers w:val="0"/>
@@ -323,6 +327,7 @@
         <w:keepLines w:val="0"/>
         <w:widowControl/>
         <w:numPr>
+          <w:ilvl w:val="0"/>
           <w:numId w:val="0"/>
         </w:numPr>
         <w:suppressLineNumbers w:val="0"/>
@@ -355,6 +360,7 @@
         <w:keepLines w:val="0"/>
         <w:widowControl/>
         <w:numPr>
+          <w:ilvl w:val="0"/>
           <w:numId w:val="0"/>
         </w:numPr>
         <w:suppressLineNumbers w:val="0"/>
@@ -387,6 +393,7 @@
         <w:keepLines w:val="0"/>
         <w:widowControl/>
         <w:numPr>
+          <w:ilvl w:val="0"/>
           <w:numId w:val="0"/>
         </w:numPr>
         <w:suppressLineNumbers w:val="0"/>
@@ -441,6 +448,7 @@
         <w:keepLines w:val="0"/>
         <w:widowControl/>
         <w:numPr>
+          <w:ilvl w:val="0"/>
           <w:numId w:val="0"/>
         </w:numPr>
         <w:suppressLineNumbers w:val="0"/>
@@ -484,6 +492,7 @@
         <w:keepLines w:val="0"/>
         <w:widowControl/>
         <w:numPr>
+          <w:ilvl w:val="0"/>
           <w:numId w:val="0"/>
         </w:numPr>
         <w:suppressLineNumbers w:val="0"/>
@@ -516,6 +525,7 @@
         <w:keepLines w:val="0"/>
         <w:widowControl/>
         <w:numPr>
+          <w:ilvl w:val="0"/>
           <w:numId w:val="0"/>
         </w:numPr>
         <w:suppressLineNumbers w:val="0"/>
@@ -548,6 +558,7 @@
         <w:keepLines w:val="0"/>
         <w:widowControl/>
         <w:numPr>
+          <w:ilvl w:val="0"/>
           <w:numId w:val="0"/>
         </w:numPr>
         <w:suppressLineNumbers w:val="0"/>
@@ -613,6 +624,7 @@
         <w:keepLines w:val="0"/>
         <w:widowControl/>
         <w:numPr>
+          <w:ilvl w:val="0"/>
           <w:numId w:val="0"/>
         </w:numPr>
         <w:suppressLineNumbers w:val="0"/>
@@ -656,6 +668,7 @@
         <w:keepLines w:val="0"/>
         <w:widowControl/>
         <w:numPr>
+          <w:ilvl w:val="0"/>
           <w:numId w:val="0"/>
         </w:numPr>
         <w:suppressLineNumbers w:val="0"/>
@@ -688,6 +701,7 @@
         <w:keepLines w:val="0"/>
         <w:widowControl/>
         <w:numPr>
+          <w:ilvl w:val="0"/>
           <w:numId w:val="0"/>
         </w:numPr>
         <w:suppressLineNumbers w:val="0"/>
@@ -720,6 +734,7 @@
         <w:keepLines w:val="0"/>
         <w:widowControl/>
         <w:numPr>
+          <w:ilvl w:val="0"/>
           <w:numId w:val="0"/>
         </w:numPr>
         <w:suppressLineNumbers w:val="0"/>
@@ -774,6 +789,7 @@
         <w:keepLines w:val="0"/>
         <w:widowControl/>
         <w:numPr>
+          <w:ilvl w:val="0"/>
           <w:numId w:val="0"/>
         </w:numPr>
         <w:suppressLineNumbers w:val="0"/>
@@ -798,6 +814,732 @@
           <w:lang w:val="en-US" w:eastAsia="zh-CN" w:bidi="ar"/>
         </w:rPr>
         <w:t xml:space="preserve">Ans. </w:t>
+      </w:r>
+    </w:p>
+    <w:p>
+      <w:pPr>
+        <w:keepNext w:val="0"/>
+        <w:keepLines w:val="0"/>
+        <w:widowControl/>
+        <w:numPr>
+          <w:ilvl w:val="0"/>
+          <w:numId w:val="0"/>
+        </w:numPr>
+        <w:suppressLineNumbers w:val="0"/>
+        <w:ind w:leftChars="0"/>
+        <w:jc w:val="left"/>
+        <w:rPr>
+          <w:rFonts w:hint="default" w:ascii="Calibri Light" w:hAnsi="Calibri Light" w:eastAsia="Aptos" w:cs="Calibri Light"/>
+          <w:color w:val="000000"/>
+          <w:kern w:val="0"/>
+          <w:sz w:val="22"/>
+          <w:szCs w:val="22"/>
+          <w:lang w:val="en-US" w:eastAsia="zh-CN" w:bidi="ar"/>
+        </w:rPr>
+      </w:pPr>
+    </w:p>
+    <w:p>
+      <w:pPr>
+        <w:keepNext w:val="0"/>
+        <w:keepLines w:val="0"/>
+        <w:widowControl/>
+        <w:numPr>
+          <w:ilvl w:val="0"/>
+          <w:numId w:val="1"/>
+        </w:numPr>
+        <w:suppressLineNumbers w:val="0"/>
+        <w:ind w:left="0" w:leftChars="0" w:firstLine="0" w:firstLineChars="0"/>
+        <w:jc w:val="left"/>
+        <w:rPr>
+          <w:rFonts w:hint="default" w:ascii="Calibri Light" w:hAnsi="Calibri Light" w:eastAsia="Aptos" w:cs="Calibri Light"/>
+          <w:color w:val="000000"/>
+          <w:kern w:val="0"/>
+          <w:sz w:val="22"/>
+          <w:szCs w:val="22"/>
+          <w:lang w:val="en-US" w:eastAsia="zh-CN" w:bidi="ar"/>
+        </w:rPr>
+      </w:pPr>
+      <w:r>
+        <w:rPr>
+          <w:rFonts w:hint="default" w:ascii="Calibri Light" w:hAnsi="Calibri Light" w:eastAsia="Aptos" w:cs="Calibri Light"/>
+          <w:color w:val="000000"/>
+          <w:kern w:val="0"/>
+          <w:sz w:val="22"/>
+          <w:szCs w:val="22"/>
+          <w:lang w:val="en-US" w:eastAsia="zh-CN" w:bidi="ar"/>
+        </w:rPr>
+        <w:t xml:space="preserve">Display sum of prices for every category, if it is perishable product </w:t>
+      </w:r>
+    </w:p>
+    <w:p>
+      <w:pPr>
+        <w:keepNext w:val="0"/>
+        <w:keepLines w:val="0"/>
+        <w:widowControl/>
+        <w:numPr>
+          <w:ilvl w:val="0"/>
+          <w:numId w:val="0"/>
+        </w:numPr>
+        <w:suppressLineNumbers w:val="0"/>
+        <w:ind w:leftChars="0"/>
+        <w:jc w:val="left"/>
+        <w:rPr>
+          <w:rFonts w:hint="default" w:ascii="Calibri Light" w:hAnsi="Calibri Light" w:eastAsia="Aptos"/>
+          <w:color w:val="000000"/>
+          <w:kern w:val="0"/>
+          <w:sz w:val="22"/>
+          <w:szCs w:val="22"/>
+          <w:lang w:val="en-US" w:eastAsia="zh-CN"/>
+        </w:rPr>
+      </w:pPr>
+      <w:r>
+        <w:rPr>
+          <w:rFonts w:hint="default" w:ascii="Calibri Light" w:hAnsi="Calibri Light" w:eastAsia="Aptos" w:cs="Calibri Light"/>
+          <w:color w:val="000000"/>
+          <w:kern w:val="0"/>
+          <w:sz w:val="22"/>
+          <w:szCs w:val="22"/>
+          <w:lang w:val="en-US" w:eastAsia="zh-CN" w:bidi="ar"/>
+        </w:rPr>
+        <w:t>Ans.</w:t>
+      </w:r>
+      <w:r>
+        <w:rPr>
+          <w:rFonts w:hint="default" w:ascii="Calibri Light" w:hAnsi="Calibri Light" w:eastAsia="Aptos"/>
+          <w:color w:val="000000"/>
+          <w:kern w:val="0"/>
+          <w:sz w:val="22"/>
+          <w:szCs w:val="22"/>
+          <w:lang w:val="en-US" w:eastAsia="zh-CN"/>
+        </w:rPr>
+        <w:t>select cid, sum(price)</w:t>
+      </w:r>
+    </w:p>
+    <w:p>
+      <w:pPr>
+        <w:keepNext w:val="0"/>
+        <w:keepLines w:val="0"/>
+        <w:widowControl/>
+        <w:numPr>
+          <w:ilvl w:val="0"/>
+          <w:numId w:val="0"/>
+        </w:numPr>
+        <w:suppressLineNumbers w:val="0"/>
+        <w:ind w:leftChars="0"/>
+        <w:jc w:val="left"/>
+        <w:rPr>
+          <w:rFonts w:hint="default" w:ascii="Calibri Light" w:hAnsi="Calibri Light" w:eastAsia="Aptos"/>
+          <w:color w:val="000000"/>
+          <w:kern w:val="0"/>
+          <w:sz w:val="22"/>
+          <w:szCs w:val="22"/>
+          <w:lang w:val="en-US" w:eastAsia="zh-CN"/>
+        </w:rPr>
+      </w:pPr>
+      <w:r>
+        <w:rPr>
+          <w:rFonts w:hint="default" w:ascii="Calibri Light" w:hAnsi="Calibri Light" w:eastAsia="Aptos"/>
+          <w:color w:val="000000"/>
+          <w:kern w:val="0"/>
+          <w:sz w:val="22"/>
+          <w:szCs w:val="22"/>
+          <w:lang w:val="en-US" w:eastAsia="zh-CN"/>
+        </w:rPr>
+        <w:t xml:space="preserve">    -&gt; from product</w:t>
+      </w:r>
+    </w:p>
+    <w:p>
+      <w:pPr>
+        <w:keepNext w:val="0"/>
+        <w:keepLines w:val="0"/>
+        <w:widowControl/>
+        <w:numPr>
+          <w:ilvl w:val="0"/>
+          <w:numId w:val="0"/>
+        </w:numPr>
+        <w:suppressLineNumbers w:val="0"/>
+        <w:ind w:leftChars="0"/>
+        <w:jc w:val="left"/>
+        <w:rPr>
+          <w:rFonts w:hint="default" w:ascii="Calibri Light" w:hAnsi="Calibri Light" w:eastAsia="Aptos"/>
+          <w:color w:val="000000"/>
+          <w:kern w:val="0"/>
+          <w:sz w:val="22"/>
+          <w:szCs w:val="22"/>
+          <w:lang w:val="en-US" w:eastAsia="zh-CN"/>
+        </w:rPr>
+      </w:pPr>
+      <w:r>
+        <w:rPr>
+          <w:rFonts w:hint="default" w:ascii="Calibri Light" w:hAnsi="Calibri Light" w:eastAsia="Aptos"/>
+          <w:color w:val="000000"/>
+          <w:kern w:val="0"/>
+          <w:sz w:val="22"/>
+          <w:szCs w:val="22"/>
+          <w:lang w:val="en-US" w:eastAsia="zh-CN"/>
+        </w:rPr>
+        <w:t xml:space="preserve">    -&gt; where type ='perishable'</w:t>
+      </w:r>
+    </w:p>
+    <w:p>
+      <w:pPr>
+        <w:keepNext w:val="0"/>
+        <w:keepLines w:val="0"/>
+        <w:widowControl/>
+        <w:numPr>
+          <w:ilvl w:val="0"/>
+          <w:numId w:val="0"/>
+        </w:numPr>
+        <w:suppressLineNumbers w:val="0"/>
+        <w:ind w:leftChars="0"/>
+        <w:jc w:val="left"/>
+        <w:rPr>
+          <w:rFonts w:hint="default" w:ascii="Calibri Light" w:hAnsi="Calibri Light" w:eastAsia="Aptos"/>
+          <w:color w:val="000000"/>
+          <w:kern w:val="0"/>
+          <w:sz w:val="22"/>
+          <w:szCs w:val="22"/>
+          <w:lang w:val="en-US" w:eastAsia="zh-CN"/>
+        </w:rPr>
+      </w:pPr>
+      <w:r>
+        <w:rPr>
+          <w:rFonts w:hint="default" w:ascii="Calibri Light" w:hAnsi="Calibri Light" w:eastAsia="Aptos"/>
+          <w:color w:val="000000"/>
+          <w:kern w:val="0"/>
+          <w:sz w:val="22"/>
+          <w:szCs w:val="22"/>
+          <w:lang w:val="en-US" w:eastAsia="zh-CN"/>
+        </w:rPr>
+        <w:t xml:space="preserve">    -&gt; group by cid</w:t>
+      </w:r>
+    </w:p>
+    <w:p>
+      <w:pPr>
+        <w:keepNext w:val="0"/>
+        <w:keepLines w:val="0"/>
+        <w:widowControl/>
+        <w:numPr>
+          <w:ilvl w:val="0"/>
+          <w:numId w:val="0"/>
+        </w:numPr>
+        <w:suppressLineNumbers w:val="0"/>
+        <w:ind w:leftChars="0"/>
+        <w:jc w:val="left"/>
+        <w:rPr>
+          <w:rFonts w:hint="default" w:ascii="Calibri Light" w:hAnsi="Calibri Light" w:eastAsia="Aptos" w:cs="Calibri Light"/>
+          <w:color w:val="000000"/>
+          <w:kern w:val="0"/>
+          <w:sz w:val="22"/>
+          <w:szCs w:val="22"/>
+          <w:lang w:val="en-US" w:eastAsia="zh-CN" w:bidi="ar"/>
+        </w:rPr>
+      </w:pPr>
+      <w:r>
+        <w:rPr>
+          <w:rFonts w:hint="default" w:ascii="Calibri Light" w:hAnsi="Calibri Light" w:eastAsia="Aptos"/>
+          <w:color w:val="000000"/>
+          <w:kern w:val="0"/>
+          <w:sz w:val="22"/>
+          <w:szCs w:val="22"/>
+          <w:lang w:val="en-US" w:eastAsia="zh-CN"/>
+        </w:rPr>
+        <w:t xml:space="preserve">    -&gt; order by cid;</w:t>
+      </w:r>
+    </w:p>
+    <w:p>
+      <w:pPr>
+        <w:keepNext w:val="0"/>
+        <w:keepLines w:val="0"/>
+        <w:widowControl/>
+        <w:numPr>
+          <w:ilvl w:val="0"/>
+          <w:numId w:val="0"/>
+        </w:numPr>
+        <w:suppressLineNumbers w:val="0"/>
+        <w:ind w:leftChars="0"/>
+        <w:jc w:val="left"/>
+        <w:rPr>
+          <w:rFonts w:hint="default" w:ascii="Calibri Light" w:hAnsi="Calibri Light" w:eastAsia="Aptos" w:cs="Calibri Light"/>
+          <w:color w:val="000000"/>
+          <w:kern w:val="0"/>
+          <w:sz w:val="22"/>
+          <w:szCs w:val="22"/>
+          <w:lang w:val="en-US" w:eastAsia="zh-CN" w:bidi="ar"/>
+        </w:rPr>
+      </w:pPr>
+    </w:p>
+    <w:p>
+      <w:pPr>
+        <w:keepNext w:val="0"/>
+        <w:keepLines w:val="0"/>
+        <w:widowControl/>
+        <w:numPr>
+          <w:ilvl w:val="0"/>
+          <w:numId w:val="0"/>
+        </w:numPr>
+        <w:suppressLineNumbers w:val="0"/>
+        <w:ind w:leftChars="0"/>
+        <w:jc w:val="left"/>
+        <w:rPr>
+          <w:rFonts w:hint="default" w:ascii="Calibri Light" w:hAnsi="Calibri Light" w:eastAsia="Aptos" w:cs="Calibri Light"/>
+          <w:color w:val="000000"/>
+          <w:kern w:val="0"/>
+          <w:sz w:val="22"/>
+          <w:szCs w:val="22"/>
+          <w:lang w:val="en-US" w:eastAsia="zh-CN" w:bidi="ar"/>
+        </w:rPr>
+      </w:pPr>
+    </w:p>
+    <w:p>
+      <w:pPr>
+        <w:keepNext w:val="0"/>
+        <w:keepLines w:val="0"/>
+        <w:widowControl/>
+        <w:numPr>
+          <w:ilvl w:val="0"/>
+          <w:numId w:val="1"/>
+        </w:numPr>
+        <w:suppressLineNumbers w:val="0"/>
+        <w:ind w:left="0" w:leftChars="0" w:firstLine="0" w:firstLineChars="0"/>
+        <w:jc w:val="left"/>
+        <w:rPr>
+          <w:rFonts w:hint="default" w:ascii="Calibri Light" w:hAnsi="Calibri Light" w:eastAsia="Aptos" w:cs="Calibri Light"/>
+          <w:color w:val="000000"/>
+          <w:kern w:val="0"/>
+          <w:sz w:val="22"/>
+          <w:szCs w:val="22"/>
+          <w:lang w:val="en-US" w:eastAsia="zh-CN" w:bidi="ar"/>
+        </w:rPr>
+      </w:pPr>
+      <w:r>
+        <w:rPr>
+          <w:rFonts w:hint="default" w:ascii="Calibri Light" w:hAnsi="Calibri Light" w:eastAsia="Aptos" w:cs="Calibri Light"/>
+          <w:color w:val="000000"/>
+          <w:kern w:val="0"/>
+          <w:sz w:val="22"/>
+          <w:szCs w:val="22"/>
+          <w:lang w:val="en-US" w:eastAsia="zh-CN" w:bidi="ar"/>
+        </w:rPr>
+        <w:t>Display sum of amt(qty*price) for every category if the qty &gt; 45 and &lt; 100,</w:t>
+      </w:r>
+    </w:p>
+    <w:p>
+      <w:pPr>
+        <w:keepNext w:val="0"/>
+        <w:keepLines w:val="0"/>
+        <w:widowControl/>
+        <w:numPr>
+          <w:ilvl w:val="0"/>
+          <w:numId w:val="0"/>
+        </w:numPr>
+        <w:suppressLineNumbers w:val="0"/>
+        <w:ind w:leftChars="0"/>
+        <w:jc w:val="left"/>
+        <w:rPr>
+          <w:rFonts w:hint="default" w:ascii="Calibri Light" w:hAnsi="Calibri Light" w:eastAsia="Aptos"/>
+          <w:color w:val="000000"/>
+          <w:kern w:val="0"/>
+          <w:sz w:val="22"/>
+          <w:szCs w:val="22"/>
+          <w:lang w:val="en-US" w:eastAsia="zh-CN"/>
+        </w:rPr>
+      </w:pPr>
+      <w:r>
+        <w:rPr>
+          <w:rFonts w:hint="default" w:ascii="Calibri Light" w:hAnsi="Calibri Light" w:eastAsia="Aptos" w:cs="Calibri Light"/>
+          <w:color w:val="000000"/>
+          <w:kern w:val="0"/>
+          <w:sz w:val="22"/>
+          <w:szCs w:val="22"/>
+          <w:lang w:val="en-US" w:eastAsia="zh-CN" w:bidi="ar"/>
+        </w:rPr>
+        <w:t xml:space="preserve">Ans. </w:t>
+      </w:r>
+      <w:r>
+        <w:rPr>
+          <w:rFonts w:hint="default" w:ascii="Calibri Light" w:hAnsi="Calibri Light" w:eastAsia="Aptos"/>
+          <w:color w:val="000000"/>
+          <w:kern w:val="0"/>
+          <w:sz w:val="22"/>
+          <w:szCs w:val="22"/>
+          <w:lang w:val="en-US" w:eastAsia="zh-CN"/>
+        </w:rPr>
+        <w:t>select cid, sum(qty * price)</w:t>
+      </w:r>
+    </w:p>
+    <w:p>
+      <w:pPr>
+        <w:keepNext w:val="0"/>
+        <w:keepLines w:val="0"/>
+        <w:widowControl/>
+        <w:numPr>
+          <w:ilvl w:val="0"/>
+          <w:numId w:val="0"/>
+        </w:numPr>
+        <w:suppressLineNumbers w:val="0"/>
+        <w:ind w:leftChars="0"/>
+        <w:jc w:val="left"/>
+        <w:rPr>
+          <w:rFonts w:hint="default" w:ascii="Calibri Light" w:hAnsi="Calibri Light" w:eastAsia="Aptos"/>
+          <w:color w:val="000000"/>
+          <w:kern w:val="0"/>
+          <w:sz w:val="22"/>
+          <w:szCs w:val="22"/>
+          <w:lang w:val="en-US" w:eastAsia="zh-CN"/>
+        </w:rPr>
+      </w:pPr>
+      <w:r>
+        <w:rPr>
+          <w:rFonts w:hint="default" w:ascii="Calibri Light" w:hAnsi="Calibri Light" w:eastAsia="Aptos"/>
+          <w:color w:val="000000"/>
+          <w:kern w:val="0"/>
+          <w:sz w:val="22"/>
+          <w:szCs w:val="22"/>
+          <w:lang w:val="en-US" w:eastAsia="zh-CN"/>
+        </w:rPr>
+        <w:t xml:space="preserve">    -&gt; from product</w:t>
+      </w:r>
+    </w:p>
+    <w:p>
+      <w:pPr>
+        <w:keepNext w:val="0"/>
+        <w:keepLines w:val="0"/>
+        <w:widowControl/>
+        <w:numPr>
+          <w:ilvl w:val="0"/>
+          <w:numId w:val="0"/>
+        </w:numPr>
+        <w:suppressLineNumbers w:val="0"/>
+        <w:ind w:leftChars="0"/>
+        <w:jc w:val="left"/>
+        <w:rPr>
+          <w:rFonts w:hint="default" w:ascii="Calibri Light" w:hAnsi="Calibri Light" w:eastAsia="Aptos"/>
+          <w:color w:val="000000"/>
+          <w:kern w:val="0"/>
+          <w:sz w:val="22"/>
+          <w:szCs w:val="22"/>
+          <w:lang w:val="en-US" w:eastAsia="zh-CN"/>
+        </w:rPr>
+      </w:pPr>
+      <w:r>
+        <w:rPr>
+          <w:rFonts w:hint="default" w:ascii="Calibri Light" w:hAnsi="Calibri Light" w:eastAsia="Aptos"/>
+          <w:color w:val="000000"/>
+          <w:kern w:val="0"/>
+          <w:sz w:val="22"/>
+          <w:szCs w:val="22"/>
+          <w:lang w:val="en-US" w:eastAsia="zh-CN"/>
+        </w:rPr>
+        <w:t xml:space="preserve">    -&gt; where qty between 46 and 99</w:t>
+      </w:r>
+    </w:p>
+    <w:p>
+      <w:pPr>
+        <w:keepNext w:val="0"/>
+        <w:keepLines w:val="0"/>
+        <w:widowControl/>
+        <w:numPr>
+          <w:ilvl w:val="0"/>
+          <w:numId w:val="0"/>
+        </w:numPr>
+        <w:suppressLineNumbers w:val="0"/>
+        <w:ind w:leftChars="0"/>
+        <w:jc w:val="left"/>
+        <w:rPr>
+          <w:rFonts w:hint="default" w:ascii="Calibri Light" w:hAnsi="Calibri Light" w:eastAsia="Aptos" w:cs="Calibri Light"/>
+          <w:color w:val="000000"/>
+          <w:kern w:val="0"/>
+          <w:sz w:val="22"/>
+          <w:szCs w:val="22"/>
+          <w:lang w:val="en-US" w:eastAsia="zh-CN" w:bidi="ar"/>
+        </w:rPr>
+      </w:pPr>
+      <w:r>
+        <w:rPr>
+          <w:rFonts w:hint="default" w:ascii="Calibri Light" w:hAnsi="Calibri Light" w:eastAsia="Aptos"/>
+          <w:color w:val="000000"/>
+          <w:kern w:val="0"/>
+          <w:sz w:val="22"/>
+          <w:szCs w:val="22"/>
+          <w:lang w:val="en-US" w:eastAsia="zh-CN"/>
+        </w:rPr>
+        <w:t xml:space="preserve">    -&gt; group by cid;</w:t>
+      </w:r>
+    </w:p>
+    <w:p>
+      <w:pPr>
+        <w:keepNext w:val="0"/>
+        <w:keepLines w:val="0"/>
+        <w:widowControl/>
+        <w:numPr>
+          <w:ilvl w:val="0"/>
+          <w:numId w:val="0"/>
+        </w:numPr>
+        <w:suppressLineNumbers w:val="0"/>
+        <w:ind w:leftChars="0"/>
+        <w:jc w:val="left"/>
+        <w:rPr>
+          <w:rFonts w:hint="default" w:ascii="Calibri Light" w:hAnsi="Calibri Light" w:eastAsia="Aptos" w:cs="Calibri Light"/>
+          <w:color w:val="000000"/>
+          <w:kern w:val="0"/>
+          <w:sz w:val="22"/>
+          <w:szCs w:val="22"/>
+          <w:lang w:val="en-US" w:eastAsia="zh-CN" w:bidi="ar"/>
+        </w:rPr>
+      </w:pPr>
+    </w:p>
+    <w:p>
+      <w:pPr>
+        <w:keepNext w:val="0"/>
+        <w:keepLines w:val="0"/>
+        <w:widowControl/>
+        <w:numPr>
+          <w:ilvl w:val="0"/>
+          <w:numId w:val="0"/>
+        </w:numPr>
+        <w:suppressLineNumbers w:val="0"/>
+        <w:ind w:leftChars="0"/>
+        <w:jc w:val="left"/>
+        <w:rPr>
+          <w:rFonts w:hint="default" w:ascii="Calibri Light" w:hAnsi="Calibri Light" w:eastAsia="Aptos" w:cs="Calibri Light"/>
+          <w:color w:val="000000"/>
+          <w:kern w:val="0"/>
+          <w:sz w:val="22"/>
+          <w:szCs w:val="22"/>
+          <w:lang w:val="en-US" w:eastAsia="zh-CN" w:bidi="ar"/>
+        </w:rPr>
+      </w:pPr>
+    </w:p>
+    <w:p>
+      <w:pPr>
+        <w:keepNext w:val="0"/>
+        <w:keepLines w:val="0"/>
+        <w:widowControl/>
+        <w:numPr>
+          <w:ilvl w:val="0"/>
+          <w:numId w:val="1"/>
+        </w:numPr>
+        <w:suppressLineNumbers w:val="0"/>
+        <w:ind w:left="0" w:leftChars="0" w:firstLine="0" w:firstLineChars="0"/>
+        <w:jc w:val="left"/>
+        <w:rPr>
+          <w:rFonts w:hint="default" w:ascii="Calibri Light" w:hAnsi="Calibri Light" w:eastAsia="Aptos" w:cs="Calibri Light"/>
+          <w:color w:val="000000"/>
+          <w:kern w:val="0"/>
+          <w:sz w:val="22"/>
+          <w:szCs w:val="22"/>
+          <w:lang w:val="en-US" w:eastAsia="zh-CN" w:bidi="ar"/>
+        </w:rPr>
+      </w:pPr>
+      <w:r>
+        <w:rPr>
+          <w:rFonts w:hint="default" w:ascii="Calibri Light" w:hAnsi="Calibri Light" w:eastAsia="Aptos" w:cs="Calibri Light"/>
+          <w:color w:val="000000"/>
+          <w:kern w:val="0"/>
+          <w:sz w:val="22"/>
+          <w:szCs w:val="22"/>
+          <w:lang w:val="en-US" w:eastAsia="zh-CN" w:bidi="ar"/>
+        </w:rPr>
+        <w:t xml:space="preserve">Display number of products, sum of amt(price*qty) products, which are manufactured </w:t>
+      </w:r>
+    </w:p>
+    <w:p>
+      <w:pPr>
+        <w:keepNext w:val="0"/>
+        <w:keepLines w:val="0"/>
+        <w:widowControl/>
+        <w:suppressLineNumbers w:val="0"/>
+        <w:jc w:val="left"/>
+        <w:rPr>
+          <w:rFonts w:hint="default" w:ascii="Calibri Light" w:hAnsi="Calibri Light" w:cs="Calibri Light"/>
+        </w:rPr>
+      </w:pPr>
+      <w:r>
+        <w:rPr>
+          <w:rFonts w:hint="default" w:ascii="Calibri Light" w:hAnsi="Calibri Light" w:eastAsia="Aptos" w:cs="Calibri Light"/>
+          <w:color w:val="000000"/>
+          <w:kern w:val="0"/>
+          <w:sz w:val="22"/>
+          <w:szCs w:val="22"/>
+          <w:lang w:val="en-US" w:eastAsia="zh-CN" w:bidi="ar"/>
+        </w:rPr>
+        <w:t xml:space="preserve">in year 2024, for every category, only if the number of products in the category are &lt;3 </w:t>
+      </w:r>
+    </w:p>
+    <w:p>
+      <w:pPr>
+        <w:keepNext w:val="0"/>
+        <w:keepLines w:val="0"/>
+        <w:widowControl/>
+        <w:suppressLineNumbers w:val="0"/>
+        <w:jc w:val="left"/>
+        <w:rPr>
+          <w:rFonts w:hint="default" w:ascii="Calibri Light" w:hAnsi="Calibri Light" w:eastAsia="Aptos" w:cs="Calibri Light"/>
+          <w:color w:val="000000"/>
+          <w:kern w:val="0"/>
+          <w:sz w:val="22"/>
+          <w:szCs w:val="22"/>
+          <w:lang w:val="en-US" w:eastAsia="zh-CN" w:bidi="ar"/>
+        </w:rPr>
+      </w:pPr>
+      <w:r>
+        <w:rPr>
+          <w:rFonts w:hint="default" w:ascii="Calibri Light" w:hAnsi="Calibri Light" w:eastAsia="Aptos" w:cs="Calibri Light"/>
+          <w:color w:val="000000"/>
+          <w:kern w:val="0"/>
+          <w:sz w:val="22"/>
+          <w:szCs w:val="22"/>
+          <w:lang w:val="en-US" w:eastAsia="zh-CN" w:bidi="ar"/>
+        </w:rPr>
+        <w:t xml:space="preserve">arrange it in sorted order of sum of amt(price*qty) </w:t>
+      </w:r>
+    </w:p>
+    <w:p>
+      <w:pPr>
+        <w:keepNext w:val="0"/>
+        <w:keepLines w:val="0"/>
+        <w:widowControl/>
+        <w:numPr>
+          <w:ilvl w:val="0"/>
+          <w:numId w:val="0"/>
+        </w:numPr>
+        <w:suppressLineNumbers w:val="0"/>
+        <w:ind w:leftChars="0"/>
+        <w:jc w:val="left"/>
+        <w:rPr>
+          <w:rFonts w:hint="default" w:ascii="Calibri Light" w:hAnsi="Calibri Light" w:eastAsia="Aptos" w:cs="Calibri Light"/>
+          <w:b/>
+          <w:bCs/>
+          <w:color w:val="000000"/>
+          <w:kern w:val="0"/>
+          <w:sz w:val="22"/>
+          <w:szCs w:val="22"/>
+          <w:lang w:val="en-US" w:eastAsia="zh-CN" w:bidi="ar"/>
+        </w:rPr>
+      </w:pPr>
+      <w:r>
+        <w:rPr>
+          <w:rFonts w:hint="default" w:ascii="Calibri Light" w:hAnsi="Calibri Light" w:eastAsia="Aptos" w:cs="Calibri Light"/>
+          <w:color w:val="000000"/>
+          <w:kern w:val="0"/>
+          <w:sz w:val="22"/>
+          <w:szCs w:val="22"/>
+          <w:lang w:val="en-US" w:eastAsia="zh-CN" w:bidi="ar"/>
+        </w:rPr>
+        <w:t xml:space="preserve">Ans. </w:t>
+      </w:r>
+      <w:r>
+        <w:rPr>
+          <w:rFonts w:hint="default" w:ascii="Calibri Light" w:hAnsi="Calibri Light" w:eastAsia="Aptos" w:cs="Calibri Light"/>
+          <w:b/>
+          <w:bCs/>
+          <w:color w:val="000000"/>
+          <w:kern w:val="0"/>
+          <w:sz w:val="22"/>
+          <w:szCs w:val="22"/>
+          <w:lang w:val="en-US" w:eastAsia="zh-CN" w:bidi="ar"/>
+        </w:rPr>
+        <w:t>Actual:</w:t>
+      </w:r>
+    </w:p>
+    <w:p>
+      <w:pPr>
+        <w:keepNext w:val="0"/>
+        <w:keepLines w:val="0"/>
+        <w:widowControl/>
+        <w:numPr>
+          <w:ilvl w:val="0"/>
+          <w:numId w:val="0"/>
+        </w:numPr>
+        <w:suppressLineNumbers w:val="0"/>
+        <w:ind w:firstLine="330" w:firstLineChars="150"/>
+        <w:jc w:val="left"/>
+        <w:rPr>
+          <w:rFonts w:hint="default" w:ascii="Calibri Light" w:hAnsi="Calibri Light" w:eastAsia="Aptos"/>
+          <w:color w:val="000000"/>
+          <w:kern w:val="0"/>
+          <w:sz w:val="22"/>
+          <w:szCs w:val="22"/>
+          <w:lang w:val="en-US" w:eastAsia="zh-CN"/>
+        </w:rPr>
+      </w:pPr>
+      <w:r>
+        <w:rPr>
+          <w:rFonts w:hint="default" w:ascii="Calibri Light" w:hAnsi="Calibri Light" w:eastAsia="Aptos"/>
+          <w:color w:val="000000"/>
+          <w:kern w:val="0"/>
+          <w:sz w:val="22"/>
+          <w:szCs w:val="22"/>
+          <w:lang w:val="en-US" w:eastAsia="zh-CN"/>
+        </w:rPr>
+        <w:t xml:space="preserve">  select cid, count(cid),sum(price*qty)</w:t>
+      </w:r>
+    </w:p>
+    <w:p>
+      <w:pPr>
+        <w:keepNext w:val="0"/>
+        <w:keepLines w:val="0"/>
+        <w:widowControl/>
+        <w:numPr>
+          <w:ilvl w:val="0"/>
+          <w:numId w:val="0"/>
+        </w:numPr>
+        <w:suppressLineNumbers w:val="0"/>
+        <w:ind w:leftChars="0"/>
+        <w:jc w:val="left"/>
+        <w:rPr>
+          <w:rFonts w:hint="default" w:ascii="Calibri Light" w:hAnsi="Calibri Light" w:eastAsia="Aptos"/>
+          <w:color w:val="000000"/>
+          <w:kern w:val="0"/>
+          <w:sz w:val="22"/>
+          <w:szCs w:val="22"/>
+          <w:lang w:val="en-US" w:eastAsia="zh-CN"/>
+        </w:rPr>
+      </w:pPr>
+      <w:r>
+        <w:rPr>
+          <w:rFonts w:hint="default" w:ascii="Calibri Light" w:hAnsi="Calibri Light" w:eastAsia="Aptos"/>
+          <w:color w:val="000000"/>
+          <w:kern w:val="0"/>
+          <w:sz w:val="22"/>
+          <w:szCs w:val="22"/>
+          <w:lang w:val="en-US" w:eastAsia="zh-CN"/>
+        </w:rPr>
+        <w:t xml:space="preserve">    -&gt; from product</w:t>
+      </w:r>
+    </w:p>
+    <w:p>
+      <w:pPr>
+        <w:keepNext w:val="0"/>
+        <w:keepLines w:val="0"/>
+        <w:widowControl/>
+        <w:numPr>
+          <w:ilvl w:val="0"/>
+          <w:numId w:val="0"/>
+        </w:numPr>
+        <w:suppressLineNumbers w:val="0"/>
+        <w:ind w:leftChars="0"/>
+        <w:jc w:val="left"/>
+        <w:rPr>
+          <w:rFonts w:hint="default" w:ascii="Calibri Light" w:hAnsi="Calibri Light" w:eastAsia="Aptos"/>
+          <w:color w:val="000000"/>
+          <w:kern w:val="0"/>
+          <w:sz w:val="22"/>
+          <w:szCs w:val="22"/>
+          <w:lang w:val="en-US" w:eastAsia="zh-CN"/>
+        </w:rPr>
+      </w:pPr>
+      <w:r>
+        <w:rPr>
+          <w:rFonts w:hint="default" w:ascii="Calibri Light" w:hAnsi="Calibri Light" w:eastAsia="Aptos"/>
+          <w:color w:val="000000"/>
+          <w:kern w:val="0"/>
+          <w:sz w:val="22"/>
+          <w:szCs w:val="22"/>
+          <w:lang w:val="en-US" w:eastAsia="zh-CN"/>
+        </w:rPr>
+        <w:t xml:space="preserve">    -&gt; where year(mfgdate)='2024'</w:t>
       </w:r>
       <w:bookmarkStart w:id="0" w:name="_GoBack"/>
       <w:bookmarkEnd w:id="0"/>
@@ -808,248 +1550,372 @@
         <w:keepLines w:val="0"/>
         <w:widowControl/>
         <w:numPr>
-          <w:numId w:val="0"/>
-        </w:numPr>
-        <w:suppressLineNumbers w:val="0"/>
-        <w:ind w:leftChars="0"/>
-        <w:jc w:val="left"/>
-        <w:rPr>
-          <w:rFonts w:hint="default" w:ascii="Calibri Light" w:hAnsi="Calibri Light" w:eastAsia="Aptos" w:cs="Calibri Light"/>
-          <w:color w:val="000000"/>
-          <w:kern w:val="0"/>
-          <w:sz w:val="22"/>
-          <w:szCs w:val="22"/>
-          <w:lang w:val="en-US" w:eastAsia="zh-CN" w:bidi="ar"/>
-        </w:rPr>
-      </w:pPr>
-    </w:p>
-    <w:p>
-      <w:pPr>
-        <w:keepNext w:val="0"/>
-        <w:keepLines w:val="0"/>
-        <w:widowControl/>
-        <w:numPr>
-          <w:ilvl w:val="0"/>
-          <w:numId w:val="1"/>
-        </w:numPr>
-        <w:suppressLineNumbers w:val="0"/>
-        <w:ind w:left="0" w:leftChars="0" w:firstLine="0" w:firstLineChars="0"/>
-        <w:jc w:val="left"/>
-        <w:rPr>
-          <w:rFonts w:hint="default" w:ascii="Calibri Light" w:hAnsi="Calibri Light" w:eastAsia="Aptos" w:cs="Calibri Light"/>
-          <w:color w:val="000000"/>
-          <w:kern w:val="0"/>
-          <w:sz w:val="22"/>
-          <w:szCs w:val="22"/>
-          <w:lang w:val="en-US" w:eastAsia="zh-CN" w:bidi="ar"/>
-        </w:rPr>
-      </w:pPr>
-      <w:r>
-        <w:rPr>
-          <w:rFonts w:hint="default" w:ascii="Calibri Light" w:hAnsi="Calibri Light" w:eastAsia="Aptos" w:cs="Calibri Light"/>
-          <w:color w:val="000000"/>
-          <w:kern w:val="0"/>
-          <w:sz w:val="22"/>
-          <w:szCs w:val="22"/>
-          <w:lang w:val="en-US" w:eastAsia="zh-CN" w:bidi="ar"/>
-        </w:rPr>
-        <w:t xml:space="preserve">Display sum of prices for every category, if it is perishable product </w:t>
-      </w:r>
-    </w:p>
-    <w:p>
-      <w:pPr>
-        <w:keepNext w:val="0"/>
-        <w:keepLines w:val="0"/>
-        <w:widowControl/>
-        <w:numPr>
-          <w:numId w:val="0"/>
-        </w:numPr>
-        <w:suppressLineNumbers w:val="0"/>
-        <w:ind w:leftChars="0"/>
-        <w:jc w:val="left"/>
-        <w:rPr>
-          <w:rFonts w:hint="default" w:ascii="Calibri Light" w:hAnsi="Calibri Light" w:eastAsia="Aptos" w:cs="Calibri Light"/>
-          <w:color w:val="000000"/>
-          <w:kern w:val="0"/>
-          <w:sz w:val="22"/>
-          <w:szCs w:val="22"/>
-          <w:lang w:val="en-US" w:eastAsia="zh-CN" w:bidi="ar"/>
-        </w:rPr>
-      </w:pPr>
-      <w:r>
-        <w:rPr>
-          <w:rFonts w:hint="default" w:ascii="Calibri Light" w:hAnsi="Calibri Light" w:eastAsia="Aptos" w:cs="Calibri Light"/>
-          <w:color w:val="000000"/>
-          <w:kern w:val="0"/>
-          <w:sz w:val="22"/>
-          <w:szCs w:val="22"/>
-          <w:lang w:val="en-US" w:eastAsia="zh-CN" w:bidi="ar"/>
-        </w:rPr>
-        <w:t>Ans.</w:t>
-      </w:r>
-    </w:p>
-    <w:p>
-      <w:pPr>
-        <w:keepNext w:val="0"/>
-        <w:keepLines w:val="0"/>
-        <w:widowControl/>
-        <w:numPr>
-          <w:numId w:val="0"/>
-        </w:numPr>
-        <w:suppressLineNumbers w:val="0"/>
-        <w:ind w:leftChars="0"/>
-        <w:jc w:val="left"/>
-        <w:rPr>
-          <w:rFonts w:hint="default" w:ascii="Calibri Light" w:hAnsi="Calibri Light" w:eastAsia="Aptos" w:cs="Calibri Light"/>
-          <w:color w:val="000000"/>
-          <w:kern w:val="0"/>
-          <w:sz w:val="22"/>
-          <w:szCs w:val="22"/>
-          <w:lang w:val="en-US" w:eastAsia="zh-CN" w:bidi="ar"/>
-        </w:rPr>
-      </w:pPr>
-    </w:p>
-    <w:p>
-      <w:pPr>
-        <w:keepNext w:val="0"/>
-        <w:keepLines w:val="0"/>
-        <w:widowControl/>
-        <w:numPr>
-          <w:ilvl w:val="0"/>
-          <w:numId w:val="1"/>
-        </w:numPr>
-        <w:suppressLineNumbers w:val="0"/>
-        <w:ind w:left="0" w:leftChars="0" w:firstLine="0" w:firstLineChars="0"/>
-        <w:jc w:val="left"/>
-        <w:rPr>
-          <w:rFonts w:hint="default" w:ascii="Calibri Light" w:hAnsi="Calibri Light" w:eastAsia="Aptos" w:cs="Calibri Light"/>
-          <w:color w:val="000000"/>
-          <w:kern w:val="0"/>
-          <w:sz w:val="22"/>
-          <w:szCs w:val="22"/>
-          <w:lang w:val="en-US" w:eastAsia="zh-CN" w:bidi="ar"/>
-        </w:rPr>
-      </w:pPr>
-      <w:r>
-        <w:rPr>
-          <w:rFonts w:hint="default" w:ascii="Calibri Light" w:hAnsi="Calibri Light" w:eastAsia="Aptos" w:cs="Calibri Light"/>
-          <w:color w:val="000000"/>
-          <w:kern w:val="0"/>
-          <w:sz w:val="22"/>
-          <w:szCs w:val="22"/>
-          <w:lang w:val="en-US" w:eastAsia="zh-CN" w:bidi="ar"/>
-        </w:rPr>
-        <w:t>Display sum of amt(qty*price) for every category if the qty &gt; 45 and &lt; 100,</w:t>
-      </w:r>
-    </w:p>
-    <w:p>
-      <w:pPr>
-        <w:keepNext w:val="0"/>
-        <w:keepLines w:val="0"/>
-        <w:widowControl/>
-        <w:numPr>
-          <w:ilvl w:val="0"/>
-          <w:numId w:val="0"/>
-        </w:numPr>
-        <w:suppressLineNumbers w:val="0"/>
-        <w:ind w:leftChars="0"/>
-        <w:jc w:val="left"/>
-        <w:rPr>
-          <w:rFonts w:hint="default" w:ascii="Calibri Light" w:hAnsi="Calibri Light" w:eastAsia="Aptos" w:cs="Calibri Light"/>
-          <w:color w:val="000000"/>
-          <w:kern w:val="0"/>
-          <w:sz w:val="22"/>
-          <w:szCs w:val="22"/>
-          <w:lang w:val="en-US" w:eastAsia="zh-CN" w:bidi="ar"/>
-        </w:rPr>
-      </w:pPr>
-      <w:r>
-        <w:rPr>
-          <w:rFonts w:hint="default" w:ascii="Calibri Light" w:hAnsi="Calibri Light" w:eastAsia="Aptos" w:cs="Calibri Light"/>
-          <w:color w:val="000000"/>
-          <w:kern w:val="0"/>
-          <w:sz w:val="22"/>
-          <w:szCs w:val="22"/>
-          <w:lang w:val="en-US" w:eastAsia="zh-CN" w:bidi="ar"/>
-        </w:rPr>
-        <w:t>Ans.</w:t>
-      </w:r>
-    </w:p>
-    <w:p>
-      <w:pPr>
-        <w:keepNext w:val="0"/>
-        <w:keepLines w:val="0"/>
-        <w:widowControl/>
-        <w:numPr>
-          <w:ilvl w:val="0"/>
-          <w:numId w:val="0"/>
-        </w:numPr>
-        <w:suppressLineNumbers w:val="0"/>
-        <w:ind w:leftChars="0"/>
-        <w:jc w:val="left"/>
-        <w:rPr>
-          <w:rFonts w:hint="default" w:ascii="Calibri Light" w:hAnsi="Calibri Light" w:eastAsia="Aptos" w:cs="Calibri Light"/>
-          <w:color w:val="000000"/>
-          <w:kern w:val="0"/>
-          <w:sz w:val="22"/>
-          <w:szCs w:val="22"/>
-          <w:lang w:val="en-US" w:eastAsia="zh-CN" w:bidi="ar"/>
-        </w:rPr>
-      </w:pPr>
-    </w:p>
-    <w:p>
-      <w:pPr>
-        <w:keepNext w:val="0"/>
-        <w:keepLines w:val="0"/>
-        <w:widowControl/>
-        <w:numPr>
-          <w:numId w:val="0"/>
-        </w:numPr>
-        <w:suppressLineNumbers w:val="0"/>
-        <w:ind w:leftChars="0"/>
-        <w:jc w:val="left"/>
-        <w:rPr>
-          <w:rFonts w:hint="default" w:ascii="Calibri Light" w:hAnsi="Calibri Light" w:eastAsia="Aptos" w:cs="Calibri Light"/>
-          <w:color w:val="000000"/>
-          <w:kern w:val="0"/>
-          <w:sz w:val="22"/>
-          <w:szCs w:val="22"/>
-          <w:lang w:val="en-US" w:eastAsia="zh-CN" w:bidi="ar"/>
-        </w:rPr>
-      </w:pPr>
-    </w:p>
-    <w:p>
-      <w:pPr>
-        <w:keepNext w:val="0"/>
-        <w:keepLines w:val="0"/>
-        <w:widowControl/>
-        <w:numPr>
-          <w:ilvl w:val="0"/>
-          <w:numId w:val="1"/>
-        </w:numPr>
-        <w:suppressLineNumbers w:val="0"/>
-        <w:ind w:left="0" w:leftChars="0" w:firstLine="0" w:firstLineChars="0"/>
-        <w:jc w:val="left"/>
-        <w:rPr>
-          <w:rFonts w:hint="default" w:ascii="Calibri Light" w:hAnsi="Calibri Light" w:eastAsia="Aptos" w:cs="Calibri Light"/>
-          <w:color w:val="000000"/>
-          <w:kern w:val="0"/>
-          <w:sz w:val="22"/>
-          <w:szCs w:val="22"/>
-          <w:lang w:val="en-US" w:eastAsia="zh-CN" w:bidi="ar"/>
-        </w:rPr>
-      </w:pPr>
-      <w:r>
-        <w:rPr>
-          <w:rFonts w:hint="default" w:ascii="Calibri Light" w:hAnsi="Calibri Light" w:eastAsia="Aptos" w:cs="Calibri Light"/>
-          <w:color w:val="000000"/>
-          <w:kern w:val="0"/>
-          <w:sz w:val="22"/>
-          <w:szCs w:val="22"/>
-          <w:lang w:val="en-US" w:eastAsia="zh-CN" w:bidi="ar"/>
-        </w:rPr>
-        <w:t xml:space="preserve">Display number of products, sum of amt(price*qty) products, which are manufactured </w:t>
-      </w:r>
+          <w:ilvl w:val="0"/>
+          <w:numId w:val="0"/>
+        </w:numPr>
+        <w:suppressLineNumbers w:val="0"/>
+        <w:ind w:leftChars="0"/>
+        <w:jc w:val="left"/>
+        <w:rPr>
+          <w:rFonts w:hint="default" w:ascii="Calibri Light" w:hAnsi="Calibri Light" w:eastAsia="Aptos"/>
+          <w:color w:val="000000"/>
+          <w:kern w:val="0"/>
+          <w:sz w:val="22"/>
+          <w:szCs w:val="22"/>
+          <w:lang w:val="en-US" w:eastAsia="zh-CN"/>
+        </w:rPr>
+      </w:pPr>
+      <w:r>
+        <w:rPr>
+          <w:rFonts w:hint="default" w:ascii="Calibri Light" w:hAnsi="Calibri Light" w:eastAsia="Aptos"/>
+          <w:color w:val="000000"/>
+          <w:kern w:val="0"/>
+          <w:sz w:val="22"/>
+          <w:szCs w:val="22"/>
+          <w:lang w:val="en-US" w:eastAsia="zh-CN"/>
+        </w:rPr>
+        <w:t xml:space="preserve">    -&gt; group by cid</w:t>
+      </w:r>
+    </w:p>
+    <w:p>
+      <w:pPr>
+        <w:keepNext w:val="0"/>
+        <w:keepLines w:val="0"/>
+        <w:widowControl/>
+        <w:numPr>
+          <w:ilvl w:val="0"/>
+          <w:numId w:val="0"/>
+        </w:numPr>
+        <w:suppressLineNumbers w:val="0"/>
+        <w:ind w:leftChars="0"/>
+        <w:jc w:val="left"/>
+        <w:rPr>
+          <w:rFonts w:hint="default" w:ascii="Calibri Light" w:hAnsi="Calibri Light" w:eastAsia="Aptos"/>
+          <w:color w:val="000000"/>
+          <w:kern w:val="0"/>
+          <w:sz w:val="22"/>
+          <w:szCs w:val="22"/>
+          <w:lang w:val="en-US" w:eastAsia="zh-CN"/>
+        </w:rPr>
+      </w:pPr>
+      <w:r>
+        <w:rPr>
+          <w:rFonts w:hint="default" w:ascii="Calibri Light" w:hAnsi="Calibri Light" w:eastAsia="Aptos"/>
+          <w:color w:val="000000"/>
+          <w:kern w:val="0"/>
+          <w:sz w:val="22"/>
+          <w:szCs w:val="22"/>
+          <w:lang w:val="en-US" w:eastAsia="zh-CN"/>
+        </w:rPr>
+        <w:t xml:space="preserve">    -&gt; having count(cid)&lt;=3</w:t>
+      </w:r>
+    </w:p>
+    <w:p>
+      <w:pPr>
+        <w:keepNext w:val="0"/>
+        <w:keepLines w:val="0"/>
+        <w:widowControl/>
+        <w:numPr>
+          <w:ilvl w:val="0"/>
+          <w:numId w:val="0"/>
+        </w:numPr>
+        <w:suppressLineNumbers w:val="0"/>
+        <w:ind w:leftChars="0" w:firstLine="198"/>
+        <w:jc w:val="left"/>
+        <w:rPr>
+          <w:rFonts w:hint="default" w:ascii="Calibri Light" w:hAnsi="Calibri Light" w:eastAsia="Aptos"/>
+          <w:color w:val="000000"/>
+          <w:kern w:val="0"/>
+          <w:sz w:val="22"/>
+          <w:szCs w:val="22"/>
+          <w:lang w:val="en-US" w:eastAsia="zh-CN"/>
+        </w:rPr>
+      </w:pPr>
+      <w:r>
+        <w:rPr>
+          <w:rFonts w:hint="default" w:ascii="Calibri Light" w:hAnsi="Calibri Light" w:eastAsia="Aptos"/>
+          <w:color w:val="000000"/>
+          <w:kern w:val="0"/>
+          <w:sz w:val="22"/>
+          <w:szCs w:val="22"/>
+          <w:lang w:val="en-US" w:eastAsia="zh-CN"/>
+        </w:rPr>
+        <w:t>-&gt; order by sum(price*qty);</w:t>
+      </w:r>
+    </w:p>
+    <w:p>
+      <w:pPr>
+        <w:keepNext w:val="0"/>
+        <w:keepLines w:val="0"/>
+        <w:widowControl/>
+        <w:numPr>
+          <w:ilvl w:val="0"/>
+          <w:numId w:val="0"/>
+        </w:numPr>
+        <w:suppressLineNumbers w:val="0"/>
+        <w:ind w:leftChars="0" w:firstLine="198"/>
+        <w:jc w:val="left"/>
+        <w:rPr>
+          <w:rFonts w:hint="default" w:ascii="Calibri Light" w:hAnsi="Calibri Light" w:eastAsia="Aptos"/>
+          <w:b/>
+          <w:bCs/>
+          <w:color w:val="000000"/>
+          <w:kern w:val="0"/>
+          <w:sz w:val="22"/>
+          <w:szCs w:val="22"/>
+          <w:lang w:val="en-US" w:eastAsia="zh-CN"/>
+        </w:rPr>
+      </w:pPr>
+      <w:r>
+        <w:rPr>
+          <w:rFonts w:hint="default" w:ascii="Calibri Light" w:hAnsi="Calibri Light" w:eastAsia="Aptos"/>
+          <w:b/>
+          <w:bCs/>
+          <w:color w:val="000000"/>
+          <w:kern w:val="0"/>
+          <w:sz w:val="22"/>
+          <w:szCs w:val="22"/>
+          <w:lang w:val="en-US" w:eastAsia="zh-CN"/>
+        </w:rPr>
+        <w:t xml:space="preserve">Correct: </w:t>
+      </w:r>
+    </w:p>
+    <w:p>
+      <w:pPr>
+        <w:keepNext w:val="0"/>
+        <w:keepLines w:val="0"/>
+        <w:widowControl/>
+        <w:numPr>
+          <w:ilvl w:val="0"/>
+          <w:numId w:val="0"/>
+        </w:numPr>
+        <w:suppressLineNumbers w:val="0"/>
+        <w:ind w:leftChars="0" w:firstLine="435" w:firstLineChars="198"/>
+        <w:jc w:val="left"/>
+        <w:rPr>
+          <w:rFonts w:hint="default" w:ascii="Calibri Light" w:hAnsi="Calibri Light" w:eastAsia="Aptos"/>
+          <w:color w:val="000000"/>
+          <w:kern w:val="0"/>
+          <w:sz w:val="22"/>
+          <w:szCs w:val="22"/>
+          <w:lang w:val="en-US" w:eastAsia="zh-CN"/>
+        </w:rPr>
+      </w:pPr>
+      <w:r>
+        <w:rPr>
+          <w:rFonts w:hint="default" w:ascii="Calibri Light" w:hAnsi="Calibri Light" w:eastAsia="Aptos"/>
+          <w:color w:val="000000"/>
+          <w:kern w:val="0"/>
+          <w:sz w:val="22"/>
+          <w:szCs w:val="22"/>
+          <w:lang w:val="en-US" w:eastAsia="zh-CN"/>
+        </w:rPr>
+        <w:t>select cid, count(cid),sum(price*qty)</w:t>
+      </w:r>
+    </w:p>
+    <w:p>
+      <w:pPr>
+        <w:keepNext w:val="0"/>
+        <w:keepLines w:val="0"/>
+        <w:widowControl/>
+        <w:numPr>
+          <w:ilvl w:val="0"/>
+          <w:numId w:val="0"/>
+        </w:numPr>
+        <w:suppressLineNumbers w:val="0"/>
+        <w:ind w:leftChars="0"/>
+        <w:jc w:val="left"/>
+        <w:rPr>
+          <w:rFonts w:hint="default" w:ascii="Calibri Light" w:hAnsi="Calibri Light" w:eastAsia="Aptos"/>
+          <w:color w:val="000000"/>
+          <w:kern w:val="0"/>
+          <w:sz w:val="22"/>
+          <w:szCs w:val="22"/>
+          <w:lang w:val="en-US" w:eastAsia="zh-CN"/>
+        </w:rPr>
+      </w:pPr>
+      <w:r>
+        <w:rPr>
+          <w:rFonts w:hint="default" w:ascii="Calibri Light" w:hAnsi="Calibri Light" w:eastAsia="Aptos"/>
+          <w:color w:val="000000"/>
+          <w:kern w:val="0"/>
+          <w:sz w:val="22"/>
+          <w:szCs w:val="22"/>
+          <w:lang w:val="en-US" w:eastAsia="zh-CN"/>
+        </w:rPr>
+        <w:t xml:space="preserve">    -&gt; from product</w:t>
+      </w:r>
+    </w:p>
+    <w:p>
+      <w:pPr>
+        <w:keepNext w:val="0"/>
+        <w:keepLines w:val="0"/>
+        <w:widowControl/>
+        <w:numPr>
+          <w:ilvl w:val="0"/>
+          <w:numId w:val="0"/>
+        </w:numPr>
+        <w:suppressLineNumbers w:val="0"/>
+        <w:ind w:leftChars="0"/>
+        <w:jc w:val="left"/>
+        <w:rPr>
+          <w:rFonts w:hint="default" w:ascii="Calibri Light" w:hAnsi="Calibri Light" w:eastAsia="Aptos"/>
+          <w:color w:val="000000"/>
+          <w:kern w:val="0"/>
+          <w:sz w:val="22"/>
+          <w:szCs w:val="22"/>
+          <w:lang w:val="en-US" w:eastAsia="zh-CN"/>
+        </w:rPr>
+      </w:pPr>
+      <w:r>
+        <w:rPr>
+          <w:rFonts w:hint="default" w:ascii="Calibri Light" w:hAnsi="Calibri Light" w:eastAsia="Aptos"/>
+          <w:color w:val="000000"/>
+          <w:kern w:val="0"/>
+          <w:sz w:val="22"/>
+          <w:szCs w:val="22"/>
+          <w:lang w:val="en-US" w:eastAsia="zh-CN"/>
+        </w:rPr>
+        <w:t xml:space="preserve">    -&gt; where year(mfgdate)='2024'</w:t>
+      </w:r>
+    </w:p>
+    <w:p>
+      <w:pPr>
+        <w:keepNext w:val="0"/>
+        <w:keepLines w:val="0"/>
+        <w:widowControl/>
+        <w:numPr>
+          <w:ilvl w:val="0"/>
+          <w:numId w:val="0"/>
+        </w:numPr>
+        <w:suppressLineNumbers w:val="0"/>
+        <w:ind w:leftChars="0"/>
+        <w:jc w:val="left"/>
+        <w:rPr>
+          <w:rFonts w:hint="default" w:ascii="Calibri Light" w:hAnsi="Calibri Light" w:eastAsia="Aptos"/>
+          <w:color w:val="000000"/>
+          <w:kern w:val="0"/>
+          <w:sz w:val="22"/>
+          <w:szCs w:val="22"/>
+          <w:lang w:val="en-US" w:eastAsia="zh-CN"/>
+        </w:rPr>
+      </w:pPr>
+      <w:r>
+        <w:rPr>
+          <w:rFonts w:hint="default" w:ascii="Calibri Light" w:hAnsi="Calibri Light" w:eastAsia="Aptos"/>
+          <w:color w:val="000000"/>
+          <w:kern w:val="0"/>
+          <w:sz w:val="22"/>
+          <w:szCs w:val="22"/>
+          <w:lang w:val="en-US" w:eastAsia="zh-CN"/>
+        </w:rPr>
+        <w:t xml:space="preserve">    -&gt; group by cid</w:t>
+      </w:r>
+    </w:p>
+    <w:p>
+      <w:pPr>
+        <w:keepNext w:val="0"/>
+        <w:keepLines w:val="0"/>
+        <w:widowControl/>
+        <w:numPr>
+          <w:ilvl w:val="0"/>
+          <w:numId w:val="0"/>
+        </w:numPr>
+        <w:suppressLineNumbers w:val="0"/>
+        <w:ind w:leftChars="0"/>
+        <w:jc w:val="left"/>
+        <w:rPr>
+          <w:rFonts w:hint="default" w:ascii="Calibri Light" w:hAnsi="Calibri Light" w:eastAsia="Aptos"/>
+          <w:color w:val="000000"/>
+          <w:kern w:val="0"/>
+          <w:sz w:val="22"/>
+          <w:szCs w:val="22"/>
+          <w:lang w:val="en-US" w:eastAsia="zh-CN"/>
+        </w:rPr>
+      </w:pPr>
+      <w:r>
+        <w:rPr>
+          <w:rFonts w:hint="default" w:ascii="Calibri Light" w:hAnsi="Calibri Light" w:eastAsia="Aptos"/>
+          <w:color w:val="000000"/>
+          <w:kern w:val="0"/>
+          <w:sz w:val="22"/>
+          <w:szCs w:val="22"/>
+          <w:lang w:val="en-US" w:eastAsia="zh-CN"/>
+        </w:rPr>
+        <w:t xml:space="preserve">    -&gt; having count(cid)&lt;=3</w:t>
+      </w:r>
+    </w:p>
+    <w:p>
+      <w:pPr>
+        <w:keepNext w:val="0"/>
+        <w:keepLines w:val="0"/>
+        <w:widowControl/>
+        <w:numPr>
+          <w:ilvl w:val="0"/>
+          <w:numId w:val="0"/>
+        </w:numPr>
+        <w:suppressLineNumbers w:val="0"/>
+        <w:ind w:leftChars="0"/>
+        <w:jc w:val="left"/>
+        <w:rPr>
+          <w:rFonts w:hint="default" w:ascii="Calibri Light" w:hAnsi="Calibri Light" w:eastAsia="Aptos" w:cs="Calibri Light"/>
+          <w:color w:val="000000"/>
+          <w:kern w:val="0"/>
+          <w:sz w:val="22"/>
+          <w:szCs w:val="22"/>
+          <w:lang w:val="en-US" w:eastAsia="zh-CN" w:bidi="ar"/>
+        </w:rPr>
+      </w:pPr>
+      <w:r>
+        <w:rPr>
+          <w:rFonts w:hint="default" w:ascii="Calibri Light" w:hAnsi="Calibri Light" w:eastAsia="Aptos"/>
+          <w:color w:val="000000"/>
+          <w:kern w:val="0"/>
+          <w:sz w:val="22"/>
+          <w:szCs w:val="22"/>
+          <w:lang w:val="en-US" w:eastAsia="zh-CN"/>
+        </w:rPr>
+        <w:t xml:space="preserve">    -&gt; order by sum(price*qty);</w:t>
+      </w:r>
+    </w:p>
+    <w:p>
+      <w:pPr>
+        <w:keepNext w:val="0"/>
+        <w:keepLines w:val="0"/>
+        <w:widowControl/>
+        <w:numPr>
+          <w:ilvl w:val="0"/>
+          <w:numId w:val="0"/>
+        </w:numPr>
+        <w:suppressLineNumbers w:val="0"/>
+        <w:ind w:leftChars="0"/>
+        <w:jc w:val="left"/>
+        <w:rPr>
+          <w:rFonts w:hint="default" w:ascii="Calibri Light" w:hAnsi="Calibri Light" w:eastAsia="Aptos" w:cs="Calibri Light"/>
+          <w:color w:val="000000"/>
+          <w:kern w:val="0"/>
+          <w:sz w:val="22"/>
+          <w:szCs w:val="22"/>
+          <w:lang w:val="en-US" w:eastAsia="zh-CN" w:bidi="ar"/>
+        </w:rPr>
+      </w:pPr>
+    </w:p>
+    <w:p>
+      <w:pPr>
+        <w:keepNext w:val="0"/>
+        <w:keepLines w:val="0"/>
+        <w:widowControl/>
+        <w:suppressLineNumbers w:val="0"/>
+        <w:jc w:val="left"/>
+        <w:rPr>
+          <w:rFonts w:hint="default" w:ascii="Calibri Light" w:hAnsi="Calibri Light" w:eastAsia="Aptos" w:cs="Calibri Light"/>
+          <w:color w:val="000000"/>
+          <w:kern w:val="0"/>
+          <w:sz w:val="22"/>
+          <w:szCs w:val="22"/>
+          <w:lang w:val="en-US" w:eastAsia="zh-CN" w:bidi="ar"/>
+        </w:rPr>
+      </w:pPr>
     </w:p>
     <w:p>
       <w:pPr>
@@ -1071,129 +1937,6 @@
           <w:szCs w:val="22"/>
           <w:lang w:val="en-US" w:eastAsia="zh-CN" w:bidi="ar"/>
         </w:rPr>
-        <w:t xml:space="preserve">in year 2024, for every category, only if the number of products in the category are &lt;3 </w:t>
-      </w:r>
-    </w:p>
-    <w:p>
-      <w:pPr>
-        <w:keepNext w:val="0"/>
-        <w:keepLines w:val="0"/>
-        <w:widowControl/>
-        <w:suppressLineNumbers w:val="0"/>
-        <w:jc w:val="left"/>
-        <w:rPr>
-          <w:rFonts w:hint="default" w:ascii="Calibri Light" w:hAnsi="Calibri Light" w:eastAsia="Aptos" w:cs="Calibri Light"/>
-          <w:color w:val="000000"/>
-          <w:kern w:val="0"/>
-          <w:sz w:val="22"/>
-          <w:szCs w:val="22"/>
-          <w:lang w:val="en-US" w:eastAsia="zh-CN" w:bidi="ar"/>
-        </w:rPr>
-      </w:pPr>
-      <w:r>
-        <w:rPr>
-          <w:rFonts w:hint="default" w:ascii="Calibri Light" w:hAnsi="Calibri Light" w:eastAsia="Aptos" w:cs="Calibri Light"/>
-          <w:color w:val="000000"/>
-          <w:kern w:val="0"/>
-          <w:sz w:val="22"/>
-          <w:szCs w:val="22"/>
-          <w:lang w:val="en-US" w:eastAsia="zh-CN" w:bidi="ar"/>
-        </w:rPr>
-        <w:t xml:space="preserve">arrange it in sorted order of sum of amt(price*qty) </w:t>
-      </w:r>
-    </w:p>
-    <w:p>
-      <w:pPr>
-        <w:keepNext w:val="0"/>
-        <w:keepLines w:val="0"/>
-        <w:widowControl/>
-        <w:numPr>
-          <w:ilvl w:val="0"/>
-          <w:numId w:val="0"/>
-        </w:numPr>
-        <w:suppressLineNumbers w:val="0"/>
-        <w:ind w:leftChars="0"/>
-        <w:jc w:val="left"/>
-        <w:rPr>
-          <w:rFonts w:hint="default" w:ascii="Calibri Light" w:hAnsi="Calibri Light" w:eastAsia="Aptos" w:cs="Calibri Light"/>
-          <w:color w:val="000000"/>
-          <w:kern w:val="0"/>
-          <w:sz w:val="22"/>
-          <w:szCs w:val="22"/>
-          <w:lang w:val="en-US" w:eastAsia="zh-CN" w:bidi="ar"/>
-        </w:rPr>
-      </w:pPr>
-      <w:r>
-        <w:rPr>
-          <w:rFonts w:hint="default" w:ascii="Calibri Light" w:hAnsi="Calibri Light" w:eastAsia="Aptos" w:cs="Calibri Light"/>
-          <w:color w:val="000000"/>
-          <w:kern w:val="0"/>
-          <w:sz w:val="22"/>
-          <w:szCs w:val="22"/>
-          <w:lang w:val="en-US" w:eastAsia="zh-CN" w:bidi="ar"/>
-        </w:rPr>
-        <w:t>Ans.</w:t>
-      </w:r>
-    </w:p>
-    <w:p>
-      <w:pPr>
-        <w:keepNext w:val="0"/>
-        <w:keepLines w:val="0"/>
-        <w:widowControl/>
-        <w:numPr>
-          <w:ilvl w:val="0"/>
-          <w:numId w:val="0"/>
-        </w:numPr>
-        <w:suppressLineNumbers w:val="0"/>
-        <w:ind w:leftChars="0"/>
-        <w:jc w:val="left"/>
-        <w:rPr>
-          <w:rFonts w:hint="default" w:ascii="Calibri Light" w:hAnsi="Calibri Light" w:eastAsia="Aptos" w:cs="Calibri Light"/>
-          <w:color w:val="000000"/>
-          <w:kern w:val="0"/>
-          <w:sz w:val="22"/>
-          <w:szCs w:val="22"/>
-          <w:lang w:val="en-US" w:eastAsia="zh-CN" w:bidi="ar"/>
-        </w:rPr>
-      </w:pPr>
-    </w:p>
-    <w:p>
-      <w:pPr>
-        <w:keepNext w:val="0"/>
-        <w:keepLines w:val="0"/>
-        <w:widowControl/>
-        <w:suppressLineNumbers w:val="0"/>
-        <w:jc w:val="left"/>
-        <w:rPr>
-          <w:rFonts w:hint="default" w:ascii="Calibri Light" w:hAnsi="Calibri Light" w:eastAsia="Aptos" w:cs="Calibri Light"/>
-          <w:color w:val="000000"/>
-          <w:kern w:val="0"/>
-          <w:sz w:val="22"/>
-          <w:szCs w:val="22"/>
-          <w:lang w:val="en-US" w:eastAsia="zh-CN" w:bidi="ar"/>
-        </w:rPr>
-      </w:pPr>
-    </w:p>
-    <w:p>
-      <w:pPr>
-        <w:keepNext w:val="0"/>
-        <w:keepLines w:val="0"/>
-        <w:widowControl/>
-        <w:suppressLineNumbers w:val="0"/>
-        <w:jc w:val="left"/>
-        <w:rPr>
-          <w:rFonts w:hint="default" w:ascii="Calibri Light" w:hAnsi="Calibri Light" w:cs="Calibri Light"/>
-        </w:rPr>
-      </w:pPr>
-      <w:r>
-        <w:rPr>
-          <w:rFonts w:hint="default" w:ascii="Calibri Light" w:hAnsi="Calibri Light" w:eastAsia="Aptos" w:cs="Calibri Light"/>
-          <w:color w:val="000000"/>
-          <w:kern w:val="0"/>
-          <w:sz w:val="22"/>
-          <w:szCs w:val="22"/>
-          <w:lang w:val="en-US" w:eastAsia="zh-CN" w:bidi="ar"/>
-        </w:rPr>
         <w:t>9. Find sum and count of all products manufactured in every year (to find year-</w:t>
       </w:r>
       <w:r>
@@ -1249,71 +1992,149 @@
         <w:ind w:leftChars="0"/>
         <w:jc w:val="left"/>
         <w:rPr>
-          <w:rFonts w:hint="default" w:ascii="Calibri Light" w:hAnsi="Calibri Light" w:eastAsia="Aptos" w:cs="Calibri Light"/>
-          <w:color w:val="000000"/>
-          <w:kern w:val="0"/>
-          <w:sz w:val="22"/>
-          <w:szCs w:val="22"/>
-          <w:lang w:val="en-US" w:eastAsia="zh-CN" w:bidi="ar"/>
-        </w:rPr>
-      </w:pPr>
-      <w:r>
-        <w:rPr>
-          <w:rFonts w:hint="default" w:ascii="Calibri Light" w:hAnsi="Calibri Light" w:eastAsia="Aptos" w:cs="Calibri Light"/>
-          <w:color w:val="000000"/>
-          <w:kern w:val="0"/>
-          <w:sz w:val="22"/>
-          <w:szCs w:val="22"/>
-          <w:lang w:val="en-US" w:eastAsia="zh-CN" w:bidi="ar"/>
-        </w:rPr>
-        <w:t>Ans.</w:t>
-      </w:r>
-    </w:p>
-    <w:p>
-      <w:pPr>
-        <w:keepNext w:val="0"/>
-        <w:keepLines w:val="0"/>
-        <w:widowControl/>
-        <w:numPr>
-          <w:ilvl w:val="0"/>
-          <w:numId w:val="0"/>
-        </w:numPr>
-        <w:suppressLineNumbers w:val="0"/>
-        <w:ind w:leftChars="0"/>
-        <w:jc w:val="left"/>
-        <w:rPr>
-          <w:rFonts w:hint="default" w:ascii="Calibri Light" w:hAnsi="Calibri Light" w:eastAsia="Aptos" w:cs="Calibri Light"/>
-          <w:color w:val="000000"/>
-          <w:kern w:val="0"/>
-          <w:sz w:val="22"/>
-          <w:szCs w:val="22"/>
-          <w:lang w:val="en-US" w:eastAsia="zh-CN" w:bidi="ar"/>
-        </w:rPr>
-      </w:pPr>
-    </w:p>
-    <w:p>
-      <w:pPr>
-        <w:keepNext w:val="0"/>
-        <w:keepLines w:val="0"/>
-        <w:widowControl/>
-        <w:suppressLineNumbers w:val="0"/>
-        <w:jc w:val="left"/>
-        <w:rPr>
-          <w:rFonts w:hint="default" w:ascii="Calibri Light" w:hAnsi="Calibri Light" w:eastAsia="Aptos" w:cs="Calibri Light"/>
-          <w:color w:val="000000"/>
-          <w:kern w:val="0"/>
-          <w:sz w:val="22"/>
-          <w:szCs w:val="22"/>
-          <w:lang w:val="en-US" w:eastAsia="zh-CN" w:bidi="ar"/>
-        </w:rPr>
-      </w:pPr>
-    </w:p>
-    <w:p>
-      <w:pPr>
-        <w:keepNext w:val="0"/>
-        <w:keepLines w:val="0"/>
-        <w:widowControl/>
-        <w:numPr>
+          <w:rFonts w:hint="default" w:ascii="Calibri Light" w:hAnsi="Calibri Light" w:eastAsia="Aptos"/>
+          <w:color w:val="000000"/>
+          <w:kern w:val="0"/>
+          <w:sz w:val="22"/>
+          <w:szCs w:val="22"/>
+          <w:lang w:val="en-US" w:eastAsia="zh-CN"/>
+        </w:rPr>
+      </w:pPr>
+      <w:r>
+        <w:rPr>
+          <w:rFonts w:hint="default" w:ascii="Calibri Light" w:hAnsi="Calibri Light" w:eastAsia="Aptos" w:cs="Calibri Light"/>
+          <w:color w:val="000000"/>
+          <w:kern w:val="0"/>
+          <w:sz w:val="22"/>
+          <w:szCs w:val="22"/>
+          <w:lang w:val="en-US" w:eastAsia="zh-CN" w:bidi="ar"/>
+        </w:rPr>
+        <w:t xml:space="preserve">Ans. </w:t>
+      </w:r>
+      <w:r>
+        <w:rPr>
+          <w:rFonts w:hint="default" w:ascii="Calibri Light" w:hAnsi="Calibri Light" w:eastAsia="Aptos"/>
+          <w:color w:val="000000"/>
+          <w:kern w:val="0"/>
+          <w:sz w:val="22"/>
+          <w:szCs w:val="22"/>
+          <w:lang w:val="en-US" w:eastAsia="zh-CN"/>
+        </w:rPr>
+        <w:t xml:space="preserve"> select sum(qty), count(pname), year(mfgdate)</w:t>
+      </w:r>
+    </w:p>
+    <w:p>
+      <w:pPr>
+        <w:keepNext w:val="0"/>
+        <w:keepLines w:val="0"/>
+        <w:widowControl/>
+        <w:numPr>
+          <w:ilvl w:val="0"/>
+          <w:numId w:val="0"/>
+        </w:numPr>
+        <w:suppressLineNumbers w:val="0"/>
+        <w:ind w:leftChars="0"/>
+        <w:jc w:val="left"/>
+        <w:rPr>
+          <w:rFonts w:hint="default" w:ascii="Calibri Light" w:hAnsi="Calibri Light" w:eastAsia="Aptos"/>
+          <w:color w:val="000000"/>
+          <w:kern w:val="0"/>
+          <w:sz w:val="22"/>
+          <w:szCs w:val="22"/>
+          <w:lang w:val="en-US" w:eastAsia="zh-CN"/>
+        </w:rPr>
+      </w:pPr>
+      <w:r>
+        <w:rPr>
+          <w:rFonts w:hint="default" w:ascii="Calibri Light" w:hAnsi="Calibri Light" w:eastAsia="Aptos"/>
+          <w:color w:val="000000"/>
+          <w:kern w:val="0"/>
+          <w:sz w:val="22"/>
+          <w:szCs w:val="22"/>
+          <w:lang w:val="en-US" w:eastAsia="zh-CN"/>
+        </w:rPr>
+        <w:t xml:space="preserve">    -&gt; from product</w:t>
+      </w:r>
+    </w:p>
+    <w:p>
+      <w:pPr>
+        <w:keepNext w:val="0"/>
+        <w:keepLines w:val="0"/>
+        <w:widowControl/>
+        <w:numPr>
+          <w:ilvl w:val="0"/>
+          <w:numId w:val="0"/>
+        </w:numPr>
+        <w:suppressLineNumbers w:val="0"/>
+        <w:ind w:leftChars="0"/>
+        <w:jc w:val="left"/>
+        <w:rPr>
+          <w:rFonts w:hint="default" w:ascii="Calibri Light" w:hAnsi="Calibri Light" w:eastAsia="Aptos" w:cs="Calibri Light"/>
+          <w:color w:val="000000"/>
+          <w:kern w:val="0"/>
+          <w:sz w:val="22"/>
+          <w:szCs w:val="22"/>
+          <w:lang w:val="en-US" w:eastAsia="zh-CN" w:bidi="ar"/>
+        </w:rPr>
+      </w:pPr>
+      <w:r>
+        <w:rPr>
+          <w:rFonts w:hint="default" w:ascii="Calibri Light" w:hAnsi="Calibri Light" w:eastAsia="Aptos"/>
+          <w:color w:val="000000"/>
+          <w:kern w:val="0"/>
+          <w:sz w:val="22"/>
+          <w:szCs w:val="22"/>
+          <w:lang w:val="en-US" w:eastAsia="zh-CN"/>
+        </w:rPr>
+        <w:t xml:space="preserve">    -&gt; group by year(mfgdate);</w:t>
+      </w:r>
+    </w:p>
+    <w:p>
+      <w:pPr>
+        <w:keepNext w:val="0"/>
+        <w:keepLines w:val="0"/>
+        <w:widowControl/>
+        <w:numPr>
+          <w:ilvl w:val="0"/>
+          <w:numId w:val="0"/>
+        </w:numPr>
+        <w:suppressLineNumbers w:val="0"/>
+        <w:ind w:leftChars="0"/>
+        <w:jc w:val="left"/>
+        <w:rPr>
+          <w:rFonts w:hint="default" w:ascii="Calibri Light" w:hAnsi="Calibri Light" w:eastAsia="Aptos" w:cs="Calibri Light"/>
+          <w:color w:val="000000"/>
+          <w:kern w:val="0"/>
+          <w:sz w:val="22"/>
+          <w:szCs w:val="22"/>
+          <w:lang w:val="en-US" w:eastAsia="zh-CN" w:bidi="ar"/>
+        </w:rPr>
+      </w:pPr>
+    </w:p>
+    <w:p>
+      <w:pPr>
+        <w:keepNext w:val="0"/>
+        <w:keepLines w:val="0"/>
+        <w:widowControl/>
+        <w:suppressLineNumbers w:val="0"/>
+        <w:jc w:val="left"/>
+        <w:rPr>
+          <w:rFonts w:hint="default" w:ascii="Calibri Light" w:hAnsi="Calibri Light" w:eastAsia="Aptos" w:cs="Calibri Light"/>
+          <w:color w:val="000000"/>
+          <w:kern w:val="0"/>
+          <w:sz w:val="22"/>
+          <w:szCs w:val="22"/>
+          <w:lang w:val="en-US" w:eastAsia="zh-CN" w:bidi="ar"/>
+        </w:rPr>
+      </w:pPr>
+    </w:p>
+    <w:p>
+      <w:pPr>
+        <w:keepNext w:val="0"/>
+        <w:keepLines w:val="0"/>
+        <w:widowControl/>
+        <w:numPr>
+          <w:ilvl w:val="0"/>
           <w:numId w:val="0"/>
         </w:numPr>
         <w:suppressLineNumbers w:val="0"/>
@@ -1370,37 +2191,38 @@
           <w:szCs w:val="22"/>
           <w:lang w:val="en-US" w:eastAsia="zh-CN" w:bidi="ar"/>
         </w:rPr>
-        <w:t>Ans.</w:t>
-      </w:r>
-    </w:p>
-    <w:p>
-      <w:pPr>
-        <w:keepNext w:val="0"/>
-        <w:keepLines w:val="0"/>
-        <w:widowControl/>
-        <w:numPr>
-          <w:ilvl w:val="0"/>
-          <w:numId w:val="0"/>
-        </w:numPr>
-        <w:suppressLineNumbers w:val="0"/>
-        <w:ind w:leftChars="0"/>
-        <w:jc w:val="left"/>
-        <w:rPr>
-          <w:rFonts w:hint="default" w:ascii="Calibri Light" w:hAnsi="Calibri Light" w:eastAsia="Aptos" w:cs="Calibri Light"/>
-          <w:color w:val="000000"/>
-          <w:kern w:val="0"/>
-          <w:sz w:val="22"/>
-          <w:szCs w:val="22"/>
-          <w:lang w:val="en-US" w:eastAsia="zh-CN" w:bidi="ar"/>
-        </w:rPr>
-      </w:pPr>
-    </w:p>
-    <w:p>
-      <w:pPr>
-        <w:keepNext w:val="0"/>
-        <w:keepLines w:val="0"/>
-        <w:widowControl/>
-        <w:numPr>
+        <w:t xml:space="preserve">Ans. </w:t>
+      </w:r>
+    </w:p>
+    <w:p>
+      <w:pPr>
+        <w:keepNext w:val="0"/>
+        <w:keepLines w:val="0"/>
+        <w:widowControl/>
+        <w:numPr>
+          <w:ilvl w:val="0"/>
+          <w:numId w:val="0"/>
+        </w:numPr>
+        <w:suppressLineNumbers w:val="0"/>
+        <w:ind w:leftChars="0"/>
+        <w:jc w:val="left"/>
+        <w:rPr>
+          <w:rFonts w:hint="default" w:ascii="Calibri Light" w:hAnsi="Calibri Light" w:eastAsia="Aptos" w:cs="Calibri Light"/>
+          <w:color w:val="000000"/>
+          <w:kern w:val="0"/>
+          <w:sz w:val="22"/>
+          <w:szCs w:val="22"/>
+          <w:lang w:val="en-US" w:eastAsia="zh-CN" w:bidi="ar"/>
+        </w:rPr>
+      </w:pPr>
+    </w:p>
+    <w:p>
+      <w:pPr>
+        <w:keepNext w:val="0"/>
+        <w:keepLines w:val="0"/>
+        <w:widowControl/>
+        <w:numPr>
+          <w:ilvl w:val="0"/>
           <w:numId w:val="0"/>
         </w:numPr>
         <w:suppressLineNumbers w:val="0"/>

</xml_diff>